<commit_message>
End of the Authentication section
</commit_message>
<xml_diff>
--- a/NZWalks/ReadMe.docx
+++ b/NZWalks/ReadMe.docx
@@ -1,6 +1,6 @@
 
 <file path=word/document.xml><?xml version="1.0" encoding="utf-8"?>
-<w:document xmlns:wpc="http://schemas.microsoft.com/office/word/2010/wordprocessingCanvas" xmlns:cx="http://schemas.microsoft.com/office/drawing/2014/chartex" xmlns:cx1="http://schemas.microsoft.com/office/drawing/2015/9/8/chartex" xmlns:cx2="http://schemas.microsoft.com/office/drawing/2015/10/21/chartex" xmlns:cx3="http://schemas.microsoft.com/office/drawing/2016/5/9/chartex" xmlns:cx4="http://schemas.microsoft.com/office/drawing/2016/5/10/chartex" xmlns:cx5="http://schemas.microsoft.com/office/drawing/2016/5/11/chartex" xmlns:cx6="http://schemas.microsoft.com/office/drawing/2016/5/12/chartex" xmlns:cx7="http://schemas.microsoft.com/office/drawing/2016/5/13/chartex" xmlns:cx8="http://schemas.microsoft.com/office/drawing/2016/5/14/chartex" xmlns:mc="http://schemas.openxmlformats.org/markup-compatibility/2006" xmlns:aink="http://schemas.microsoft.com/office/drawing/2016/ink" xmlns:am3d="http://schemas.microsoft.com/office/drawing/2017/model3d" xmlns:o="urn:schemas-microsoft-com:office:office" xmlns:r="http://schemas.openxmlformats.org/officeDocument/2006/relationships" xmlns:m="http://schemas.openxmlformats.org/officeDocument/2006/math" xmlns:v="urn:schemas-microsoft-com:vml" xmlns:wp14="http://schemas.microsoft.com/office/word/2010/wordprocessingDrawing" xmlns:wp="http://schemas.openxmlformats.org/drawingml/2006/wordprocessingDrawing" xmlns:w10="urn:schemas-microsoft-com:office:word" xmlns:w="http://schemas.openxmlformats.org/wordprocessingml/2006/main" xmlns:w14="http://schemas.microsoft.com/office/word/2010/wordml" xmlns:w15="http://schemas.microsoft.com/office/word/2012/wordml" xmlns:w16cex="http://schemas.microsoft.com/office/word/2018/wordml/cex" xmlns:w16cid="http://schemas.microsoft.com/office/word/2016/wordml/cid" xmlns:w16="http://schemas.microsoft.com/office/word/2018/wordml" xmlns:w16sdtdh="http://schemas.microsoft.com/office/word/2020/wordml/sdtdatahash" xmlns:w16se="http://schemas.microsoft.com/office/word/2015/wordml/symex" xmlns:wpg="http://schemas.microsoft.com/office/word/2010/wordprocessingGroup" xmlns:wpi="http://schemas.microsoft.com/office/word/2010/wordprocessingInk" xmlns:wne="http://schemas.microsoft.com/office/word/2006/wordml" xmlns:wps="http://schemas.microsoft.com/office/word/2010/wordprocessingShape" mc:Ignorable="w14 w15 w16se w16cid w16 w16cex w16sdtdh wp14">
+<w:document xmlns:wpc="http://schemas.microsoft.com/office/word/2010/wordprocessingCanvas" xmlns:cx="http://schemas.microsoft.com/office/drawing/2014/chartex" xmlns:cx1="http://schemas.microsoft.com/office/drawing/2015/9/8/chartex" xmlns:cx2="http://schemas.microsoft.com/office/drawing/2015/10/21/chartex" xmlns:cx3="http://schemas.microsoft.com/office/drawing/2016/5/9/chartex" xmlns:cx4="http://schemas.microsoft.com/office/drawing/2016/5/10/chartex" xmlns:cx5="http://schemas.microsoft.com/office/drawing/2016/5/11/chartex" xmlns:cx6="http://schemas.microsoft.com/office/drawing/2016/5/12/chartex" xmlns:cx7="http://schemas.microsoft.com/office/drawing/2016/5/13/chartex" xmlns:cx8="http://schemas.microsoft.com/office/drawing/2016/5/14/chartex" xmlns:mc="http://schemas.openxmlformats.org/markup-compatibility/2006" xmlns:aink="http://schemas.microsoft.com/office/drawing/2016/ink" xmlns:am3d="http://schemas.microsoft.com/office/drawing/2017/model3d" xmlns:o="urn:schemas-microsoft-com:office:office" xmlns:oel="http://schemas.microsoft.com/office/2019/extlst" xmlns:r="http://schemas.openxmlformats.org/officeDocument/2006/relationships" xmlns:m="http://schemas.openxmlformats.org/officeDocument/2006/math" xmlns:v="urn:schemas-microsoft-com:vml" xmlns:wp14="http://schemas.microsoft.com/office/word/2010/wordprocessingDrawing" xmlns:wp="http://schemas.openxmlformats.org/drawingml/2006/wordprocessingDrawing" xmlns:w10="urn:schemas-microsoft-com:office:word" xmlns:w="http://schemas.openxmlformats.org/wordprocessingml/2006/main" xmlns:w14="http://schemas.microsoft.com/office/word/2010/wordml" xmlns:w15="http://schemas.microsoft.com/office/word/2012/wordml" xmlns:w16cex="http://schemas.microsoft.com/office/word/2018/wordml/cex" xmlns:w16cid="http://schemas.microsoft.com/office/word/2016/wordml/cid" xmlns:w16="http://schemas.microsoft.com/office/word/2018/wordml" xmlns:w16sdtdh="http://schemas.microsoft.com/office/word/2020/wordml/sdtdatahash" xmlns:w16se="http://schemas.microsoft.com/office/word/2015/wordml/symex" xmlns:wpg="http://schemas.microsoft.com/office/word/2010/wordprocessingGroup" xmlns:wpi="http://schemas.microsoft.com/office/word/2010/wordprocessingInk" xmlns:wne="http://schemas.microsoft.com/office/word/2006/wordml" xmlns:wps="http://schemas.microsoft.com/office/word/2010/wordprocessingShape" mc:Ignorable="w14 w15 w16se w16cid w16 w16cex w16sdtdh wp14">
   <w:body>
     <w:p>
       <w:pPr>
@@ -57,6 +57,565 @@
             </a:graphic>
           </wp:inline>
         </w:drawing>
+      </w:r>
+    </w:p>
+    <w:p/>
+    <w:p>
+      <w:pPr>
+        <w:rPr>
+          <w:b/>
+          <w:bCs/>
+          <w:sz w:val="44"/>
+          <w:szCs w:val="44"/>
+        </w:rPr>
+      </w:pPr>
+      <w:r>
+        <w:rPr>
+          <w:b/>
+          <w:bCs/>
+          <w:sz w:val="44"/>
+          <w:szCs w:val="44"/>
+        </w:rPr>
+        <w:t>Fluent Validation</w:t>
+      </w:r>
+    </w:p>
+    <w:p>
+      <w:pPr>
+        <w:spacing w:after="0"/>
+        <w:rPr>
+          <w:b/>
+          <w:bCs/>
+        </w:rPr>
+      </w:pPr>
+      <w:r>
+        <w:rPr>
+          <w:b/>
+          <w:bCs/>
+        </w:rPr>
+        <w:t>NugetPackages</w:t>
+      </w:r>
+    </w:p>
+    <w:p>
+      <w:pPr>
+        <w:spacing w:after="0"/>
+      </w:pPr>
+      <w:r>
+        <w:t>FluentValidation</w:t>
+      </w:r>
+    </w:p>
+    <w:p>
+      <w:pPr>
+        <w:spacing w:after="0"/>
+      </w:pPr>
+      <w:r>
+        <w:t>FluentValidation</w:t>
+      </w:r>
+      <w:r>
+        <w:t>.DependencyInjectionExtensions</w:t>
+      </w:r>
+    </w:p>
+    <w:p>
+      <w:pPr>
+        <w:spacing w:after="0"/>
+      </w:pPr>
+      <w:r>
+        <w:t>FluentValidation</w:t>
+      </w:r>
+      <w:r>
+        <w:t>.AspNetCore</w:t>
+      </w:r>
+    </w:p>
+    <w:p/>
+    <w:p>
+      <w:r>
+        <w:t>Add the builder service inside program.cs file</w:t>
+      </w:r>
+    </w:p>
+    <w:p>
+      <w:r>
+        <w:rPr>
+          <w:noProof/>
+        </w:rPr>
+        <w:drawing>
+          <wp:inline distT="0" distB="0" distL="0" distR="0" wp14:anchorId="5E364220" wp14:editId="17E1FFF8">
+            <wp:extent cx="5943600" cy="332105"/>
+            <wp:effectExtent l="0" t="0" r="0" b="0"/>
+            <wp:docPr id="6" name="Picture 6"/>
+            <wp:cNvGraphicFramePr>
+              <a:graphicFrameLocks xmlns:a="http://schemas.openxmlformats.org/drawingml/2006/main" noChangeAspect="1"/>
+            </wp:cNvGraphicFramePr>
+            <a:graphic xmlns:a="http://schemas.openxmlformats.org/drawingml/2006/main">
+              <a:graphicData uri="http://schemas.openxmlformats.org/drawingml/2006/picture">
+                <pic:pic xmlns:pic="http://schemas.openxmlformats.org/drawingml/2006/picture">
+                  <pic:nvPicPr>
+                    <pic:cNvPr id="1" name=""/>
+                    <pic:cNvPicPr/>
+                  </pic:nvPicPr>
+                  <pic:blipFill>
+                    <a:blip r:embed="rId5"/>
+                    <a:stretch>
+                      <a:fillRect/>
+                    </a:stretch>
+                  </pic:blipFill>
+                  <pic:spPr>
+                    <a:xfrm>
+                      <a:off x="0" y="0"/>
+                      <a:ext cx="5943600" cy="332105"/>
+                    </a:xfrm>
+                    <a:prstGeom prst="rect">
+                      <a:avLst/>
+                    </a:prstGeom>
+                  </pic:spPr>
+                </pic:pic>
+              </a:graphicData>
+            </a:graphic>
+          </wp:inline>
+        </w:drawing>
+      </w:r>
+    </w:p>
+    <w:p>
+      <w:pPr>
+        <w:rPr>
+          <w:b/>
+          <w:bCs/>
+          <w:sz w:val="44"/>
+          <w:szCs w:val="44"/>
+        </w:rPr>
+      </w:pPr>
+      <w:r>
+        <w:rPr>
+          <w:b/>
+          <w:bCs/>
+          <w:sz w:val="44"/>
+          <w:szCs w:val="44"/>
+        </w:rPr>
+        <w:t>JWT – JSON Web Token</w:t>
+      </w:r>
+    </w:p>
+    <w:p>
+      <w:pPr>
+        <w:spacing w:after="0"/>
+        <w:rPr>
+          <w:b/>
+          <w:bCs/>
+        </w:rPr>
+      </w:pPr>
+      <w:r>
+        <w:rPr>
+          <w:b/>
+          <w:bCs/>
+        </w:rPr>
+        <w:t>NugetPackages</w:t>
+      </w:r>
+    </w:p>
+    <w:p>
+      <w:pPr>
+        <w:spacing w:after="0"/>
+      </w:pPr>
+      <w:r>
+        <w:t>Microsoft.AspNetCore.Authentication.JwtBearer</w:t>
+      </w:r>
+    </w:p>
+    <w:p>
+      <w:pPr>
+        <w:spacing w:after="0"/>
+      </w:pPr>
+      <w:r>
+        <w:t>Microsoft.IdentityModel.Tokens</w:t>
+      </w:r>
+    </w:p>
+    <w:p>
+      <w:pPr>
+        <w:spacing w:after="0"/>
+      </w:pPr>
+      <w:r>
+        <w:t>System.IdentityModel.Tokens.Jwt</w:t>
+      </w:r>
+    </w:p>
+    <w:p>
+      <w:pPr>
+        <w:spacing w:after="0"/>
+      </w:pPr>
+    </w:p>
+    <w:p>
+      <w:pPr>
+        <w:spacing w:after="0"/>
+      </w:pPr>
+      <w:r>
+        <w:t>Fetch the AppUrl from application properties.</w:t>
+      </w:r>
+    </w:p>
+    <w:p>
+      <w:pPr>
+        <w:spacing w:after="0"/>
+      </w:pPr>
+      <w:r>
+        <w:rPr>
+          <w:noProof/>
+        </w:rPr>
+        <w:lastRenderedPageBreak/>
+        <w:drawing>
+          <wp:inline distT="0" distB="0" distL="0" distR="0" wp14:anchorId="49F9EB2D" wp14:editId="16E42637">
+            <wp:extent cx="5943600" cy="3241040"/>
+            <wp:effectExtent l="0" t="0" r="0" b="0"/>
+            <wp:docPr id="3" name="Picture 3"/>
+            <wp:cNvGraphicFramePr>
+              <a:graphicFrameLocks xmlns:a="http://schemas.openxmlformats.org/drawingml/2006/main" noChangeAspect="1"/>
+            </wp:cNvGraphicFramePr>
+            <a:graphic xmlns:a="http://schemas.openxmlformats.org/drawingml/2006/main">
+              <a:graphicData uri="http://schemas.openxmlformats.org/drawingml/2006/picture">
+                <pic:pic xmlns:pic="http://schemas.openxmlformats.org/drawingml/2006/picture">
+                  <pic:nvPicPr>
+                    <pic:cNvPr id="1" name=""/>
+                    <pic:cNvPicPr/>
+                  </pic:nvPicPr>
+                  <pic:blipFill>
+                    <a:blip r:embed="rId6"/>
+                    <a:stretch>
+                      <a:fillRect/>
+                    </a:stretch>
+                  </pic:blipFill>
+                  <pic:spPr>
+                    <a:xfrm>
+                      <a:off x="0" y="0"/>
+                      <a:ext cx="5943600" cy="3241040"/>
+                    </a:xfrm>
+                    <a:prstGeom prst="rect">
+                      <a:avLst/>
+                    </a:prstGeom>
+                  </pic:spPr>
+                </pic:pic>
+              </a:graphicData>
+            </a:graphic>
+          </wp:inline>
+        </w:drawing>
+      </w:r>
+    </w:p>
+    <w:p>
+      <w:pPr>
+        <w:spacing w:after="0"/>
+      </w:pPr>
+    </w:p>
+    <w:p>
+      <w:pPr>
+        <w:spacing w:after="0"/>
+        <w:rPr>
+          <w:b/>
+          <w:bCs/>
+        </w:rPr>
+      </w:pPr>
+      <w:r>
+        <w:rPr>
+          <w:b/>
+          <w:bCs/>
+        </w:rPr>
+        <w:t>Add the JWT inside Appsettings.Json</w:t>
+      </w:r>
+    </w:p>
+    <w:p>
+      <w:pPr>
+        <w:spacing w:after="0"/>
+        <w:rPr>
+          <w:rFonts w:ascii="Cascadia Mono" w:hAnsi="Cascadia Mono" w:cs="Cascadia Mono"/>
+          <w:color w:val="000000"/>
+          <w:sz w:val="19"/>
+          <w:szCs w:val="19"/>
+        </w:rPr>
+      </w:pPr>
+      <w:r>
+        <w:rPr>
+          <w:noProof/>
+        </w:rPr>
+        <w:drawing>
+          <wp:inline distT="0" distB="0" distL="0" distR="0" wp14:anchorId="3BD9D4F7" wp14:editId="03F53F91">
+            <wp:extent cx="5943600" cy="2541270"/>
+            <wp:effectExtent l="0" t="0" r="0" b="0"/>
+            <wp:docPr id="4" name="Picture 4"/>
+            <wp:cNvGraphicFramePr>
+              <a:graphicFrameLocks xmlns:a="http://schemas.openxmlformats.org/drawingml/2006/main" noChangeAspect="1"/>
+            </wp:cNvGraphicFramePr>
+            <a:graphic xmlns:a="http://schemas.openxmlformats.org/drawingml/2006/main">
+              <a:graphicData uri="http://schemas.openxmlformats.org/drawingml/2006/picture">
+                <pic:pic xmlns:pic="http://schemas.openxmlformats.org/drawingml/2006/picture">
+                  <pic:nvPicPr>
+                    <pic:cNvPr id="1" name=""/>
+                    <pic:cNvPicPr/>
+                  </pic:nvPicPr>
+                  <pic:blipFill>
+                    <a:blip r:embed="rId7"/>
+                    <a:stretch>
+                      <a:fillRect/>
+                    </a:stretch>
+                  </pic:blipFill>
+                  <pic:spPr>
+                    <a:xfrm>
+                      <a:off x="0" y="0"/>
+                      <a:ext cx="5943600" cy="2541270"/>
+                    </a:xfrm>
+                    <a:prstGeom prst="rect">
+                      <a:avLst/>
+                    </a:prstGeom>
+                  </pic:spPr>
+                </pic:pic>
+              </a:graphicData>
+            </a:graphic>
+          </wp:inline>
+        </w:drawing>
+      </w:r>
+    </w:p>
+    <w:p>
+      <w:pPr>
+        <w:spacing w:after="0"/>
+        <w:rPr>
+          <w:rFonts w:ascii="Cascadia Mono" w:hAnsi="Cascadia Mono" w:cs="Cascadia Mono"/>
+          <w:color w:val="000000"/>
+          <w:sz w:val="19"/>
+          <w:szCs w:val="19"/>
+        </w:rPr>
+      </w:pPr>
+      <w:r>
+        <w:rPr>
+          <w:rFonts w:ascii="Cascadia Mono" w:hAnsi="Cascadia Mono" w:cs="Cascadia Mono"/>
+          <w:color w:val="000000"/>
+          <w:sz w:val="19"/>
+          <w:szCs w:val="19"/>
+        </w:rPr>
+        <w:t>Here Key is a secured one which we are gonna pa</w:t>
+      </w:r>
+      <w:r>
+        <w:rPr>
+          <w:rFonts w:ascii="Cascadia Mono" w:hAnsi="Cascadia Mono" w:cs="Cascadia Mono"/>
+          <w:color w:val="000000"/>
+          <w:sz w:val="19"/>
+          <w:szCs w:val="19"/>
+        </w:rPr>
+        <w:t>s</w:t>
+      </w:r>
+      <w:r>
+        <w:rPr>
+          <w:rFonts w:ascii="Cascadia Mono" w:hAnsi="Cascadia Mono" w:cs="Cascadia Mono"/>
+          <w:color w:val="000000"/>
+          <w:sz w:val="19"/>
+          <w:szCs w:val="19"/>
+        </w:rPr>
+        <w:t>s with the client and validate. Both issuer and Audience are same in our case. Need to fetch the url from application properties(Mentioned in the previous image)</w:t>
+      </w:r>
+    </w:p>
+    <w:p>
+      <w:pPr>
+        <w:spacing w:after="0"/>
+        <w:rPr>
+          <w:rFonts w:ascii="Cascadia Mono" w:hAnsi="Cascadia Mono" w:cs="Cascadia Mono"/>
+          <w:color w:val="000000"/>
+          <w:sz w:val="19"/>
+          <w:szCs w:val="19"/>
+        </w:rPr>
+      </w:pPr>
+    </w:p>
+    <w:p>
+      <w:pPr>
+        <w:spacing w:after="0"/>
+        <w:rPr>
+          <w:rFonts w:ascii="Cascadia Mono" w:hAnsi="Cascadia Mono" w:cs="Cascadia Mono"/>
+          <w:b/>
+          <w:bCs/>
+          <w:color w:val="000000"/>
+          <w:sz w:val="19"/>
+          <w:szCs w:val="19"/>
+        </w:rPr>
+      </w:pPr>
+      <w:r>
+        <w:rPr>
+          <w:rFonts w:ascii="Cascadia Mono" w:hAnsi="Cascadia Mono" w:cs="Cascadia Mono"/>
+          <w:b/>
+          <w:bCs/>
+          <w:color w:val="000000"/>
+          <w:sz w:val="19"/>
+          <w:szCs w:val="19"/>
+        </w:rPr>
+        <w:t xml:space="preserve">Add the </w:t>
+      </w:r>
+      <w:r>
+        <w:rPr>
+          <w:rFonts w:ascii="Cascadia Mono" w:hAnsi="Cascadia Mono" w:cs="Cascadia Mono"/>
+          <w:b/>
+          <w:bCs/>
+          <w:color w:val="000000"/>
+          <w:sz w:val="19"/>
+          <w:szCs w:val="19"/>
+        </w:rPr>
+        <w:t xml:space="preserve">config and </w:t>
+      </w:r>
+      <w:r>
+        <w:rPr>
+          <w:rFonts w:ascii="Cascadia Mono" w:hAnsi="Cascadia Mono" w:cs="Cascadia Mono"/>
+          <w:b/>
+          <w:bCs/>
+          <w:color w:val="000000"/>
+          <w:sz w:val="19"/>
+          <w:szCs w:val="19"/>
+        </w:rPr>
+        <w:t>settings inside</w:t>
+      </w:r>
+      <w:r>
+        <w:rPr>
+          <w:rFonts w:ascii="Cascadia Mono" w:hAnsi="Cascadia Mono" w:cs="Cascadia Mono"/>
+          <w:b/>
+          <w:bCs/>
+          <w:color w:val="000000"/>
+          <w:sz w:val="19"/>
+          <w:szCs w:val="19"/>
+        </w:rPr>
+        <w:t xml:space="preserve"> </w:t>
+      </w:r>
+      <w:r>
+        <w:rPr>
+          <w:rFonts w:ascii="Cascadia Mono" w:hAnsi="Cascadia Mono" w:cs="Cascadia Mono"/>
+          <w:b/>
+          <w:bCs/>
+          <w:color w:val="000000"/>
+          <w:sz w:val="19"/>
+          <w:szCs w:val="19"/>
+        </w:rPr>
+        <w:t>program.cs</w:t>
+      </w:r>
+    </w:p>
+    <w:p>
+      <w:pPr>
+        <w:spacing w:after="0"/>
+        <w:rPr>
+          <w:rFonts w:ascii="Cascadia Mono" w:hAnsi="Cascadia Mono" w:cs="Cascadia Mono"/>
+          <w:b/>
+          <w:bCs/>
+          <w:color w:val="000000"/>
+          <w:sz w:val="19"/>
+          <w:szCs w:val="19"/>
+        </w:rPr>
+      </w:pPr>
+    </w:p>
+    <w:p>
+      <w:pPr>
+        <w:spacing w:after="0"/>
+        <w:rPr>
+          <w:rFonts w:ascii="Cascadia Mono" w:hAnsi="Cascadia Mono" w:cs="Cascadia Mono"/>
+          <w:b/>
+          <w:bCs/>
+          <w:color w:val="000000"/>
+          <w:sz w:val="19"/>
+          <w:szCs w:val="19"/>
+        </w:rPr>
+      </w:pPr>
+    </w:p>
+    <w:p>
+      <w:pPr>
+        <w:spacing w:after="0"/>
+      </w:pPr>
+      <w:r>
+        <w:rPr>
+          <w:noProof/>
+        </w:rPr>
+        <w:lastRenderedPageBreak/>
+        <w:drawing>
+          <wp:inline distT="0" distB="0" distL="0" distR="0" wp14:anchorId="6567EF16" wp14:editId="4583F48A">
+            <wp:extent cx="5943600" cy="3096260"/>
+            <wp:effectExtent l="0" t="0" r="0" b="8890"/>
+            <wp:docPr id="5" name="Picture 5"/>
+            <wp:cNvGraphicFramePr>
+              <a:graphicFrameLocks xmlns:a="http://schemas.openxmlformats.org/drawingml/2006/main" noChangeAspect="1"/>
+            </wp:cNvGraphicFramePr>
+            <a:graphic xmlns:a="http://schemas.openxmlformats.org/drawingml/2006/main">
+              <a:graphicData uri="http://schemas.openxmlformats.org/drawingml/2006/picture">
+                <pic:pic xmlns:pic="http://schemas.openxmlformats.org/drawingml/2006/picture">
+                  <pic:nvPicPr>
+                    <pic:cNvPr id="1" name=""/>
+                    <pic:cNvPicPr/>
+                  </pic:nvPicPr>
+                  <pic:blipFill>
+                    <a:blip r:embed="rId8"/>
+                    <a:stretch>
+                      <a:fillRect/>
+                    </a:stretch>
+                  </pic:blipFill>
+                  <pic:spPr>
+                    <a:xfrm>
+                      <a:off x="0" y="0"/>
+                      <a:ext cx="5943600" cy="3096260"/>
+                    </a:xfrm>
+                    <a:prstGeom prst="rect">
+                      <a:avLst/>
+                    </a:prstGeom>
+                  </pic:spPr>
+                </pic:pic>
+              </a:graphicData>
+            </a:graphic>
+          </wp:inline>
+        </w:drawing>
+      </w:r>
+    </w:p>
+    <w:p>
+      <w:pPr>
+        <w:spacing w:after="0"/>
+      </w:pPr>
+    </w:p>
+    <w:p>
+      <w:pPr>
+        <w:spacing w:after="0"/>
+      </w:pPr>
+      <w:r>
+        <w:t>Create a user repository(Static one for hardcoding the user details)</w:t>
+      </w:r>
+    </w:p>
+    <w:p>
+      <w:pPr>
+        <w:spacing w:after="0"/>
+      </w:pPr>
+      <w:r>
+        <w:rPr>
+          <w:noProof/>
+        </w:rPr>
+        <w:drawing>
+          <wp:inline distT="0" distB="0" distL="0" distR="0" wp14:anchorId="6FF4EDBB" wp14:editId="4DFD47E0">
+            <wp:extent cx="5943600" cy="3665855"/>
+            <wp:effectExtent l="0" t="0" r="0" b="0"/>
+            <wp:docPr id="7" name="Picture 7"/>
+            <wp:cNvGraphicFramePr>
+              <a:graphicFrameLocks xmlns:a="http://schemas.openxmlformats.org/drawingml/2006/main" noChangeAspect="1"/>
+            </wp:cNvGraphicFramePr>
+            <a:graphic xmlns:a="http://schemas.openxmlformats.org/drawingml/2006/main">
+              <a:graphicData uri="http://schemas.openxmlformats.org/drawingml/2006/picture">
+                <pic:pic xmlns:pic="http://schemas.openxmlformats.org/drawingml/2006/picture">
+                  <pic:nvPicPr>
+                    <pic:cNvPr id="1" name=""/>
+                    <pic:cNvPicPr/>
+                  </pic:nvPicPr>
+                  <pic:blipFill>
+                    <a:blip r:embed="rId9"/>
+                    <a:stretch>
+                      <a:fillRect/>
+                    </a:stretch>
+                  </pic:blipFill>
+                  <pic:spPr>
+                    <a:xfrm>
+                      <a:off x="0" y="0"/>
+                      <a:ext cx="5943600" cy="3665855"/>
+                    </a:xfrm>
+                    <a:prstGeom prst="rect">
+                      <a:avLst/>
+                    </a:prstGeom>
+                  </pic:spPr>
+                </pic:pic>
+              </a:graphicData>
+            </a:graphic>
+          </wp:inline>
+        </w:drawing>
+      </w:r>
+    </w:p>
+    <w:p>
+      <w:pPr>
+        <w:spacing w:after="0"/>
+      </w:pPr>
+      <w:r>
+        <w:t>Refer Github and Udemy course video for full implementation.</w:t>
       </w:r>
     </w:p>
     <w:sectPr>

</xml_diff>